<commit_message>
Add basic layout for the project
</commit_message>
<xml_diff>
--- a/app/src/main/res/specs/Tour Guide App - Specifications.docx
+++ b/app/src/main/res/specs/Tour Guide App - Specifications.docx
@@ -714,7 +714,23 @@
                       <w:rFonts w:eastAsia="Times New Roman" w:cstheme="minorHAnsi"/>
                       <w:color w:val="58646D"/>
                     </w:rPr>
-                    <w:t xml:space="preserve">, Tahity </w:t>
+                    <w:t xml:space="preserve">, </w:t>
+                  </w:r>
+                  <w:proofErr w:type="spellStart"/>
+                  <w:r>
+                    <w:rPr>
+                      <w:rFonts w:eastAsia="Times New Roman" w:cstheme="minorHAnsi"/>
+                      <w:color w:val="58646D"/>
+                    </w:rPr>
+                    <w:t>Tahity</w:t>
+                  </w:r>
+                  <w:proofErr w:type="spellEnd"/>
+                  <w:r>
+                    <w:rPr>
+                      <w:rFonts w:eastAsia="Times New Roman" w:cstheme="minorHAnsi"/>
+                      <w:color w:val="58646D"/>
+                    </w:rPr>
+                    <w:t xml:space="preserve"> </w:t>
                   </w:r>
                   <w:proofErr w:type="spellStart"/>
                   <w:r>
@@ -1739,16 +1755,7 @@
                 <w:rFonts w:eastAsia="Times New Roman" w:cstheme="minorHAnsi"/>
                 <w:color w:val="58646D"/>
               </w:rPr>
-              <w:t>Create a location object with two different declarations: one with image, another o</w:t>
-            </w:r>
-            <w:bookmarkStart w:id="0" w:name="_GoBack"/>
-            <w:bookmarkEnd w:id="0"/>
-            <w:r>
-              <w:rPr>
-                <w:rFonts w:eastAsia="Times New Roman" w:cstheme="minorHAnsi"/>
-                <w:color w:val="58646D"/>
-              </w:rPr>
-              <w:t>ne without image</w:t>
+              <w:t>Create a location object with two different declarations: one with image, another one without image</w:t>
             </w:r>
           </w:p>
         </w:tc>
@@ -2031,10 +2038,12 @@
             <w:r>
               <w:rPr>
                 <w:rFonts w:eastAsia="Times New Roman" w:cstheme="minorHAnsi"/>
-                <w:color w:val="FF0000"/>
-              </w:rPr>
-              <w:t>Resize image then generate images with multiple densities</w:t>
-            </w:r>
+                <w:color w:val="00B050"/>
+              </w:rPr>
+              <w:t>Done</w:t>
+            </w:r>
+            <w:bookmarkStart w:id="0" w:name="_GoBack"/>
+            <w:bookmarkEnd w:id="0"/>
           </w:p>
         </w:tc>
       </w:tr>
@@ -2250,15 +2259,7 @@
                 <w:caps/>
                 <w:color w:val="767676"/>
               </w:rPr>
-              <w:t>I</w:t>
-            </w:r>
-            <w:r>
-              <w:rPr>
-                <w:rFonts w:eastAsia="Times New Roman" w:cstheme="minorHAnsi"/>
-                <w:caps/>
-                <w:color w:val="767676"/>
-              </w:rPr>
-              <w:t>mplementation</w:t>
+              <w:t>Implementation</w:t>
             </w:r>
           </w:p>
         </w:tc>

</xml_diff>